<commit_message>
modified frst paragraph of performance analysis
</commit_message>
<xml_diff>
--- a/SLR Project.docx
+++ b/SLR Project.docx
@@ -250,12 +250,12 @@
           <wp:inline distB="114300" distT="114300" distL="114300" distR="114300">
             <wp:extent cx="2700000" cy="2032714"/>
             <wp:effectExtent b="0" l="0" r="0" t="0"/>
-            <wp:docPr id="3" name="image2.png"/>
+            <wp:docPr id="3" name="image9.png"/>
             <a:graphic>
               <a:graphicData uri="http://schemas.openxmlformats.org/drawingml/2006/picture">
                 <pic:pic>
                   <pic:nvPicPr>
-                    <pic:cNvPr id="0" name="image2.png"/>
+                    <pic:cNvPr id="0" name="image9.png"/>
                     <pic:cNvPicPr preferRelativeResize="0"/>
                   </pic:nvPicPr>
                   <pic:blipFill>
@@ -287,12 +287,12 @@
           <wp:inline distB="114300" distT="114300" distL="114300" distR="114300">
             <wp:extent cx="2700000" cy="2028857"/>
             <wp:effectExtent b="0" l="0" r="0" t="0"/>
-            <wp:docPr id="6" name="image4.png"/>
+            <wp:docPr id="6" name="image6.png"/>
             <a:graphic>
               <a:graphicData uri="http://schemas.openxmlformats.org/drawingml/2006/picture">
                 <pic:pic>
                   <pic:nvPicPr>
-                    <pic:cNvPr id="0" name="image4.png"/>
+                    <pic:cNvPr id="0" name="image6.png"/>
                     <pic:cNvPicPr preferRelativeResize="0"/>
                   </pic:nvPicPr>
                   <pic:blipFill>
@@ -398,7 +398,7 @@
           <w:rFonts w:ascii="Calibri" w:cs="Calibri" w:eastAsia="Calibri" w:hAnsi="Calibri"/>
           <w:rtl w:val="0"/>
         </w:rPr>
-        <w:t xml:space="preserve">), the coarse grain and the hand over hand algorithm have atrocious performance as soon as multiple cores are involved. Adding cores is, at best, not affecting the performance. In many cases it even hinders performance. For the coarse grain with the contains locks, the smaller yet noticeable dip in performance is attributable to the fact that the remove and add functions simply require more computing power. At 12 cores, they both hover at ~5 M operations per second for the 10% ratio and ~1M for the 100% ratio. The lazy linked algorithm does much better at the 10% ratio, with 20M OPS/s but this cap is obtained at 6 cores, with no benefit for the added core beyond that. For a 100% update ratio the lazy linked list implementation can’t do any better than the other algorithms.</w:t>
+        <w:t xml:space="preserve">), the coarse grain and the hand over hand algorithm have atrocious performance as soon as multiple cores are involved. Adding cores is, at best, not affecting the performance. In many cases it even hinders performance. For the coarse grain with the contains locks, the smaller yet noticeable dip in performance is attributable to the fact that the remove and add functions simply require more computing power. At 12 cores, they both hover at ~5 M operations per second for the 10% ratio and ~1M for the 100% ratio. The lazy linked algorithm does much better at the 10% ratio, with 20M OPS/s but this cap is obtained at 6 cores, with no benefit for the added core beyond that. For a 100% update ratio the lazy linked list implementation only manages to do better (about 5 times the performance) with 1 core.</w:t>
       </w:r>
     </w:p>
     <w:p>
@@ -464,12 +464,12 @@
           <wp:inline distB="114300" distT="114300" distL="114300" distR="114300">
             <wp:extent cx="2700000" cy="2021143"/>
             <wp:effectExtent b="0" l="0" r="0" t="0"/>
-            <wp:docPr id="8" name="image1.png"/>
+            <wp:docPr id="8" name="image8.png"/>
             <a:graphic>
               <a:graphicData uri="http://schemas.openxmlformats.org/drawingml/2006/picture">
                 <pic:pic>
                   <pic:nvPicPr>
-                    <pic:cNvPr id="0" name="image1.png"/>
+                    <pic:cNvPr id="0" name="image8.png"/>
                     <pic:cNvPicPr preferRelativeResize="0"/>
                   </pic:nvPicPr>
                   <pic:blipFill>
@@ -638,12 +638,12 @@
           <wp:inline distB="114300" distT="114300" distL="114300" distR="114300">
             <wp:extent cx="2700000" cy="2025000"/>
             <wp:effectExtent b="0" l="0" r="0" t="0"/>
-            <wp:docPr id="2" name="image3.png"/>
+            <wp:docPr id="2" name="image1.png"/>
             <a:graphic>
               <a:graphicData uri="http://schemas.openxmlformats.org/drawingml/2006/picture">
                 <pic:pic>
                   <pic:nvPicPr>
-                    <pic:cNvPr id="0" name="image3.png"/>
+                    <pic:cNvPr id="0" name="image1.png"/>
                     <pic:cNvPicPr preferRelativeResize="0"/>
                   </pic:nvPicPr>
                   <pic:blipFill>
@@ -675,12 +675,12 @@
           <wp:inline distB="114300" distT="114300" distL="114300" distR="114300">
             <wp:extent cx="2700000" cy="2028857"/>
             <wp:effectExtent b="0" l="0" r="0" t="0"/>
-            <wp:docPr id="1" name="image9.png"/>
+            <wp:docPr id="1" name="image4.png"/>
             <a:graphic>
               <a:graphicData uri="http://schemas.openxmlformats.org/drawingml/2006/picture">
                 <pic:pic>
                   <pic:nvPicPr>
-                    <pic:cNvPr id="0" name="image9.png"/>
+                    <pic:cNvPr id="0" name="image4.png"/>
                     <pic:cNvPicPr preferRelativeResize="0"/>
                   </pic:nvPicPr>
                   <pic:blipFill>
@@ -923,12 +923,12 @@
           <wp:inline distB="114300" distT="114300" distL="114300" distR="114300">
             <wp:extent cx="2700000" cy="2021143"/>
             <wp:effectExtent b="0" l="0" r="0" t="0"/>
-            <wp:docPr id="5" name="image6.png"/>
+            <wp:docPr id="5" name="image3.png"/>
             <a:graphic>
               <a:graphicData uri="http://schemas.openxmlformats.org/drawingml/2006/picture">
                 <pic:pic>
                   <pic:nvPicPr>
-                    <pic:cNvPr id="0" name="image6.png"/>
+                    <pic:cNvPr id="0" name="image3.png"/>
                     <pic:cNvPicPr preferRelativeResize="0"/>
                   </pic:nvPicPr>
                   <pic:blipFill>
@@ -960,12 +960,12 @@
           <wp:inline distB="114300" distT="114300" distL="114300" distR="114300">
             <wp:extent cx="2700000" cy="2021143"/>
             <wp:effectExtent b="0" l="0" r="0" t="0"/>
-            <wp:docPr id="9" name="image7.png"/>
+            <wp:docPr id="9" name="image2.png"/>
             <a:graphic>
               <a:graphicData uri="http://schemas.openxmlformats.org/drawingml/2006/picture">
                 <pic:pic>
                   <pic:nvPicPr>
-                    <pic:cNvPr id="0" name="image7.png"/>
+                    <pic:cNvPr id="0" name="image2.png"/>
                     <pic:cNvPicPr preferRelativeResize="0"/>
                   </pic:nvPicPr>
                   <pic:blipFill>
@@ -1148,12 +1148,12 @@
           <wp:inline distB="114300" distT="114300" distL="114300" distR="114300">
             <wp:extent cx="5400000" cy="4039200"/>
             <wp:effectExtent b="0" l="0" r="0" t="0"/>
-            <wp:docPr id="4" name="image8.png"/>
+            <wp:docPr id="4" name="image7.png"/>
             <a:graphic>
               <a:graphicData uri="http://schemas.openxmlformats.org/drawingml/2006/picture">
                 <pic:pic>
                   <pic:nvPicPr>
-                    <pic:cNvPr id="0" name="image8.png"/>
+                    <pic:cNvPr id="0" name="image7.png"/>
                     <pic:cNvPicPr preferRelativeResize="0"/>
                   </pic:nvPicPr>
                   <pic:blipFill>

</xml_diff>